<commit_message>
Deploying to gh-pages from @ csci-1301/csci-1301.github.io@f17c0c9883d339220e84e5c98344b5868f178395 🚀
</commit_message>
<xml_diff>
--- a/labs/Introduction/index.docx
+++ b/labs/Introduction/index.docx
@@ -58,7 +58,7 @@
         <w:pStyle w:val="Date"/>
       </w:pPr>
       <w:r>
-        <w:t xml:space="preserve">May  27, 2021 (09:30:31 PM)</w:t>
+        <w:t xml:space="preserve">May  27, 2021 (09:58:45 PM)</w:t>
       </w:r>
     </w:p>
     <w:sdt>
@@ -246,7 +246,7 @@
         <w:t xml:space="preserve">.</w:t>
       </w:r>
     </w:p>
-    <w:bookmarkStart w:id="34" w:name="navigating-our-resources"/>
+    <w:bookmarkStart w:id="35" w:name="navigating-our-resources"/>
     <w:p>
       <w:pPr>
         <w:pStyle w:val="Heading1"/>
@@ -367,10 +367,21 @@
         </w:r>
       </w:hyperlink>
       <w:r>
-        <w:t xml:space="preserve"> </w:t>
-      </w:r>
-      <w:r>
-        <w:t xml:space="preserve">(for editing, typically). Along with</w:t>
+        <w:t xml:space="preserve">/</w:t>
+      </w:r>
+      <w:hyperlink r:id="rId27">
+        <w:r>
+          <w:rPr>
+            <w:rStyle w:val="NormalTok"/>
+          </w:rPr>
+          <w:t xml:space="preserve">docx</w:t>
+        </w:r>
+      </w:hyperlink>
+      <w:r>
+        <w:t xml:space="preserve"> </w:t>
+      </w:r>
+      <w:r>
+        <w:t xml:space="preserve">(for editing, typically. docx included for Microsoft Word compatibility). Along with</w:t>
       </w:r>
       <w:r>
         <w:t xml:space="preserve"> </w:t>
@@ -411,7 +422,7 @@
         <w:t xml:space="preserve"> </w:t>
       </w:r>
       <w:r>
-        <w:t xml:space="preserve">(i.e., the website), this gives three convenient ways of accessing the content of this course.</w:t>
+        <w:t xml:space="preserve">(i.e., the website), this gives four convenient ways of accessing the content of this course.</w:t>
       </w:r>
     </w:p>
     <w:p>
@@ -449,7 +460,7 @@
         </w:numPr>
         <w:pStyle w:val="Compact"/>
       </w:pPr>
-      <w:hyperlink r:id="rId27">
+      <w:hyperlink r:id="rId28">
         <w:r>
           <w:rPr>
             <w:rStyle w:val="Hyperlink"/>
@@ -475,7 +486,7 @@
       <w:r>
         <w:t xml:space="preserve"> </w:t>
       </w:r>
-      <w:hyperlink r:id="rId28">
+      <w:hyperlink r:id="rId29">
         <w:r>
           <w:rPr>
             <w:rStyle w:val="Hyperlink"/>
@@ -492,7 +503,7 @@
       <w:r>
         <w:t xml:space="preserve"> </w:t>
       </w:r>
-      <w:hyperlink r:id="rId29">
+      <w:hyperlink r:id="rId30">
         <w:r>
           <w:rPr>
             <w:rStyle w:val="Hyperlink"/>
@@ -534,7 +545,7 @@
         <w:pStyle w:val="Definition"/>
       </w:pPr>
       <w:r>
-        <w:t xml:space="preserve">We used four different file formats in the text above you may not be familiar with. Along with</w:t>
+        <w:t xml:space="preserve">We used five different file formats in the text above you may not be familiar with. Along with</w:t>
       </w:r>
       <w:r>
         <w:t xml:space="preserve"> </w:t>
@@ -564,7 +575,7 @@
       <w:r>
         <w:t xml:space="preserve"> </w:t>
       </w:r>
-      <w:hyperlink r:id="rId30">
+      <w:hyperlink r:id="rId31">
         <w:r>
           <w:rPr>
             <w:rStyle w:val="Hyperlink"/>
@@ -636,10 +647,7 @@
         <w:t xml:space="preserve">pdf</w:t>
       </w:r>
       <w:r>
-        <w:t xml:space="preserve"> </w:t>
-      </w:r>
-      <w:r>
-        <w:t xml:space="preserve">and</w:t>
+        <w:t xml:space="preserve">,</w:t>
       </w:r>
       <w:r>
         <w:t xml:space="preserve"> </w:t>
@@ -651,6 +659,18 @@
         <w:t xml:space="preserve">odt</w:t>
       </w:r>
       <w:r>
+        <w:t xml:space="preserve">, and</w:t>
+      </w:r>
+      <w:r>
+        <w:t xml:space="preserve"> </w:t>
+      </w:r>
+      <w:r>
+        <w:rPr>
+          <w:rStyle w:val="NormalTok"/>
+        </w:rPr>
+        <w:t xml:space="preserve">docx</w:t>
+      </w:r>
+      <w:r>
         <w:t xml:space="preserve"> </w:t>
       </w:r>
       <w:r>
@@ -675,10 +695,7 @@
         <w:t xml:space="preserve">”</w:t>
       </w:r>
       <w:r>
-        <w:t xml:space="preserve"> </w:t>
-      </w:r>
-      <w:r>
-        <w:t xml:space="preserve">and</w:t>
+        <w:t xml:space="preserve">,</w:t>
       </w:r>
       <w:r>
         <w:t xml:space="preserve"> </w:t>
@@ -688,6 +705,21 @@
       </w:r>
       <w:r>
         <w:t xml:space="preserve">↓ odt</w:t>
+      </w:r>
+      <w:r>
+        <w:t xml:space="preserve">”</w:t>
+      </w:r>
+      <w:r>
+        <w:t xml:space="preserve">, and</w:t>
+      </w:r>
+      <w:r>
+        <w:t xml:space="preserve"> </w:t>
+      </w:r>
+      <w:r>
+        <w:t xml:space="preserve">“</w:t>
+      </w:r>
+      <w:r>
+        <w:t xml:space="preserve">↓ docx</w:t>
       </w:r>
       <w:r>
         <w:t xml:space="preserve">”</w:t>
@@ -708,7 +740,7 @@
         <w:rPr>
           <w:rStyle w:val="FootnoteReference"/>
         </w:rPr>
-        <w:footnoteReference w:id="31"/>
+        <w:footnoteReference w:id="32"/>
       </w:r>
     </w:p>
     <w:p>
@@ -721,7 +753,7 @@
       <w:r>
         <w:t xml:space="preserve"> </w:t>
       </w:r>
-      <w:hyperlink r:id="rId32">
+      <w:hyperlink r:id="rId33">
         <w:r>
           <w:rPr>
             <w:rStyle w:val="Hyperlink"/>
@@ -738,7 +770,7 @@
       <w:r>
         <w:t xml:space="preserve"> </w:t>
       </w:r>
-      <w:hyperlink r:id="rId33">
+      <w:hyperlink r:id="rId34">
         <w:r>
           <w:rPr>
             <w:rStyle w:val="Hyperlink"/>
@@ -777,8 +809,8 @@
         <w:t xml:space="preserve">Even if you do not need to understand the source code and details of the implementation of those resources (that uses, as you may have guessed … markdown!), being curious about them may be extremely useful for the sake of learning, if you want to become an Undergraduate Course Assistant (UCA), are interested in contributing to open-source project, or simply wonder how the magic is done!</w:t>
       </w:r>
     </w:p>
-    <w:bookmarkEnd w:id="34"/>
-    <w:bookmarkStart w:id="39" w:name="what-to-read-first"/>
+    <w:bookmarkEnd w:id="35"/>
+    <w:bookmarkStart w:id="40" w:name="what-to-read-first"/>
     <w:p>
       <w:pPr>
         <w:pStyle w:val="Heading1"/>
@@ -803,7 +835,7 @@
       <w:r>
         <w:t xml:space="preserve"> </w:t>
       </w:r>
-      <w:hyperlink r:id="rId28">
+      <w:hyperlink r:id="rId29">
         <w:r>
           <w:rPr>
             <w:rStyle w:val="Hyperlink"/>
@@ -823,7 +855,7 @@
       <w:r>
         <w:t xml:space="preserve"> </w:t>
       </w:r>
-      <w:hyperlink r:id="rId35">
+      <w:hyperlink r:id="rId36">
         <w:r>
           <w:rPr>
             <w:rStyle w:val="Hyperlink"/>
@@ -870,7 +902,7 @@
       <w:r>
         <w:t xml:space="preserve"> </w:t>
       </w:r>
-      <w:hyperlink r:id="rId35">
+      <w:hyperlink r:id="rId36">
         <w:r>
           <w:rPr>
             <w:rStyle w:val="Hyperlink"/>
@@ -940,7 +972,7 @@
       <w:r>
         <w:t xml:space="preserve"> </w:t>
       </w:r>
-      <w:hyperlink r:id="rId36">
+      <w:hyperlink r:id="rId37">
         <w:r>
           <w:rPr>
             <w:rStyle w:val="Hyperlink"/>
@@ -1006,7 +1038,7 @@
       <w:r>
         <w:t xml:space="preserve"> </w:t>
       </w:r>
-      <w:hyperlink r:id="rId37">
+      <w:hyperlink r:id="rId38">
         <w:r>
           <w:rPr>
             <w:rStyle w:val="Hyperlink"/>
@@ -1127,7 +1159,7 @@
       <w:r>
         <w:t xml:space="preserve">“</w:t>
       </w:r>
-      <w:hyperlink r:id="rId38">
+      <w:hyperlink r:id="rId39">
         <w:r>
           <w:rPr>
             <w:rStyle w:val="Hyperlink"/>
@@ -1160,8 +1192,8 @@
         <w:t xml:space="preserve">) or like speech? Are the resources presented here free as in coffee, as in speech, or both? And what about your computer’s operating system? Your media player? Try to look the licences of some of the software you use on a daily basis, you may realize that some important software are actually open source, and hosts their code on e.g. github!</w:t>
       </w:r>
     </w:p>
-    <w:bookmarkEnd w:id="39"/>
-    <w:bookmarkStart w:id="63" w:name="how-to-get-help"/>
+    <w:bookmarkEnd w:id="40"/>
+    <w:bookmarkStart w:id="64" w:name="how-to-get-help"/>
     <w:p>
       <w:pPr>
         <w:pStyle w:val="Heading1"/>
@@ -1206,7 +1238,7 @@
         <w:t xml:space="preserve">to ask is extremely important, and we will briefly discuss it.</w:t>
       </w:r>
     </w:p>
-    <w:bookmarkStart w:id="48" w:name="at-augusta-university"/>
+    <w:bookmarkStart w:id="49" w:name="at-augusta-university"/>
     <w:p>
       <w:pPr>
         <w:pStyle w:val="Heading2"/>
@@ -1237,7 +1269,7 @@
       <w:r>
         <w:t xml:space="preserve"> </w:t>
       </w:r>
-      <w:hyperlink r:id="rId40">
+      <w:hyperlink r:id="rId41">
         <w:r>
           <w:rPr>
             <w:rStyle w:val="Hyperlink"/>
@@ -1251,7 +1283,7 @@
       <w:r>
         <w:t xml:space="preserve"> </w:t>
       </w:r>
-      <w:hyperlink r:id="rId41">
+      <w:hyperlink r:id="rId42">
         <w:r>
           <w:rPr>
             <w:rStyle w:val="Hyperlink"/>
@@ -1280,7 +1312,7 @@
       <w:r>
         <w:t xml:space="preserve"> </w:t>
       </w:r>
-      <w:hyperlink r:id="rId42">
+      <w:hyperlink r:id="rId43">
         <w:r>
           <w:rPr>
             <w:rStyle w:val="Hyperlink"/>
@@ -1324,7 +1356,7 @@
       <w:r>
         <w:t xml:space="preserve"> </w:t>
       </w:r>
-      <w:hyperlink r:id="rId43">
+      <w:hyperlink r:id="rId44">
         <w:r>
           <w:rPr>
             <w:rStyle w:val="Hyperlink"/>
@@ -1368,7 +1400,7 @@
       <w:r>
         <w:t xml:space="preserve"> </w:t>
       </w:r>
-      <w:hyperlink r:id="rId44">
+      <w:hyperlink r:id="rId45">
         <w:r>
           <w:rPr>
             <w:rStyle w:val="Hyperlink"/>
@@ -1412,7 +1444,7 @@
       <w:r>
         <w:t xml:space="preserve"> </w:t>
       </w:r>
-      <w:hyperlink r:id="rId45">
+      <w:hyperlink r:id="rId46">
         <w:r>
           <w:rPr>
             <w:rStyle w:val="Hyperlink"/>
@@ -1441,7 +1473,7 @@
       <w:r>
         <w:t xml:space="preserve"> </w:t>
       </w:r>
-      <w:hyperlink r:id="rId46">
+      <w:hyperlink r:id="rId47">
         <w:r>
           <w:rPr>
             <w:rStyle w:val="Hyperlink"/>
@@ -1458,7 +1490,7 @@
       <w:r>
         <w:t xml:space="preserve"> </w:t>
       </w:r>
-      <w:hyperlink r:id="rId47">
+      <w:hyperlink r:id="rId48">
         <w:r>
           <w:rPr>
             <w:rStyle w:val="Hyperlink"/>
@@ -1470,8 +1502,8 @@
         <w:t xml:space="preserve">.</w:t>
       </w:r>
     </w:p>
-    <w:bookmarkEnd w:id="48"/>
-    <w:bookmarkStart w:id="54" w:name="for-this-class"/>
+    <w:bookmarkEnd w:id="49"/>
+    <w:bookmarkStart w:id="55" w:name="for-this-class"/>
     <w:p>
       <w:pPr>
         <w:pStyle w:val="Heading2"/>
@@ -1513,7 +1545,7 @@
       <w:r>
         <w:t xml:space="preserve"> </w:t>
       </w:r>
-      <w:hyperlink r:id="rId49">
+      <w:hyperlink r:id="rId50">
         <w:r>
           <w:rPr>
             <w:rStyle w:val="Hyperlink"/>
@@ -1557,7 +1589,7 @@
         <w:t xml:space="preserve">at once, and it is by commenting on this site’s pages, as we explain below.</w:t>
       </w:r>
     </w:p>
-    <w:bookmarkStart w:id="53" w:name="commenting-using-a-github-account"/>
+    <w:bookmarkStart w:id="54" w:name="commenting-using-a-github-account"/>
     <w:p>
       <w:pPr>
         <w:pStyle w:val="Heading3"/>
@@ -1596,7 +1628,7 @@
       <w:r>
         <w:t xml:space="preserve"> </w:t>
       </w:r>
-      <w:hyperlink r:id="rId50">
+      <w:hyperlink r:id="rId51">
         <w:r>
           <w:rPr>
             <w:rStyle w:val="Hyperlink"/>
@@ -1616,7 +1648,7 @@
       <w:r>
         <w:t xml:space="preserve"> </w:t>
       </w:r>
-      <w:hyperlink r:id="rId51">
+      <w:hyperlink r:id="rId52">
         <w:r>
           <w:rPr>
             <w:rStyle w:val="Hyperlink"/>
@@ -1633,7 +1665,7 @@
       <w:r>
         <w:t xml:space="preserve"> </w:t>
       </w:r>
-      <w:hyperlink r:id="rId52">
+      <w:hyperlink r:id="rId53">
         <w:r>
           <w:rPr>
             <w:rStyle w:val="Hyperlink"/>
@@ -1673,7 +1705,7 @@
       <w:r>
         <w:t xml:space="preserve"> </w:t>
       </w:r>
-      <w:hyperlink r:id="rId50">
+      <w:hyperlink r:id="rId51">
         <w:r>
           <w:rPr>
             <w:rStyle w:val="Hyperlink"/>
@@ -1702,9 +1734,9 @@
         <w:t xml:space="preserve">! We’ll be happy to read from you!</w:t>
       </w:r>
     </w:p>
-    <w:bookmarkEnd w:id="53"/>
     <w:bookmarkEnd w:id="54"/>
-    <w:bookmarkStart w:id="58" w:name="through-the-acm-club"/>
+    <w:bookmarkEnd w:id="55"/>
+    <w:bookmarkStart w:id="59" w:name="through-the-acm-club"/>
     <w:p>
       <w:pPr>
         <w:pStyle w:val="Heading2"/>
@@ -1723,7 +1755,7 @@
       <w:r>
         <w:t xml:space="preserve"> </w:t>
       </w:r>
-      <w:hyperlink r:id="rId55">
+      <w:hyperlink r:id="rId56">
         <w:r>
           <w:rPr>
             <w:rStyle w:val="Hyperlink"/>
@@ -1740,7 +1772,7 @@
       <w:r>
         <w:t xml:space="preserve"> </w:t>
       </w:r>
-      <w:hyperlink r:id="rId56">
+      <w:hyperlink r:id="rId57">
         <w:r>
           <w:rPr>
             <w:rStyle w:val="Hyperlink"/>
@@ -1769,7 +1801,7 @@
       <w:r>
         <w:t xml:space="preserve"> </w:t>
       </w:r>
-      <w:hyperlink r:id="rId57">
+      <w:hyperlink r:id="rId58">
         <w:r>
           <w:rPr>
             <w:rStyle w:val="Hyperlink"/>
@@ -1787,8 +1819,8 @@
         <w:t xml:space="preserve">If you are interested in joining these meetings, or you have any questions about Computer Science or Cyber Security, feel free to join through their link.</w:t>
       </w:r>
     </w:p>
-    <w:bookmarkEnd w:id="58"/>
-    <w:bookmarkStart w:id="62" w:name="how-to-ask-a-question"/>
+    <w:bookmarkEnd w:id="59"/>
+    <w:bookmarkStart w:id="63" w:name="how-to-ask-a-question"/>
     <w:p>
       <w:pPr>
         <w:pStyle w:val="Heading2"/>
@@ -1849,7 +1881,7 @@
       <w:r>
         <w:t xml:space="preserve"> </w:t>
       </w:r>
-      <w:hyperlink r:id="rId59">
+      <w:hyperlink r:id="rId60">
         <w:r>
           <w:rPr>
             <w:rStyle w:val="Hyperlink"/>
@@ -1908,7 +1940,7 @@
       <w:r>
         <w:t xml:space="preserve"> </w:t>
       </w:r>
-      <w:hyperlink r:id="rId60">
+      <w:hyperlink r:id="rId61">
         <w:r>
           <w:rPr>
             <w:rStyle w:val="Hyperlink"/>
@@ -1978,7 +2010,7 @@
       <w:r>
         <w:t xml:space="preserve"> </w:t>
       </w:r>
-      <w:hyperlink r:id="rId61">
+      <w:hyperlink r:id="rId62">
         <w:r>
           <w:rPr>
             <w:rStyle w:val="Hyperlink"/>
@@ -2022,8 +2054,8 @@
         <w:t xml:space="preserve">of wikihow are free (as in coffee or speech)?</w:t>
       </w:r>
     </w:p>
-    <w:bookmarkEnd w:id="62"/>
     <w:bookmarkEnd w:id="63"/>
+    <w:bookmarkEnd w:id="64"/>
     <w:sectPr/>
   </w:body>
 </w:document>
@@ -2049,7 +2081,7 @@
       </w:r>
     </w:p>
   </w:footnote>
-  <w:footnote w:id="31">
+  <w:footnote w:id="32">
     <w:p>
       <w:pPr>
         <w:pStyle w:val="FootnoteText"/>

</xml_diff>

<commit_message>
Deploying to gh-pages from @ csci-1301/csci-1301.github.io@a7b0938157dc3143df4f05883e3b9b9a1049d1a6 🚀
</commit_message>
<xml_diff>
--- a/labs/Introduction/index.docx
+++ b/labs/Introduction/index.docx
@@ -58,7 +58,7 @@
         <w:pStyle w:val="Date"/>
       </w:pPr>
       <w:r>
-        <w:t xml:space="preserve">August   5, 2021 (03:24:21 PM)</w:t>
+        <w:t xml:space="preserve">August  10, 2021 (07:01:43 PM)</w:t>
       </w:r>
     </w:p>
     <w:sdt>
@@ -108,7 +108,7 @@
           <w:rPr>
             <w:rStyle w:val="Hyperlink"/>
           </w:rPr>
-          <w:t xml:space="preserve">How to access the material and naviguate our resources</w:t>
+          <w:t xml:space="preserve">How to access the material and navigate our resources</w:t>
         </w:r>
       </w:hyperlink>
       <w:r>
@@ -160,7 +160,7 @@
         <w:pStyle w:val="FirstParagraph"/>
       </w:pPr>
       <w:r>
-        <w:t xml:space="preserve">As you may have noted, the list of topics was already included a first time below the title: we generally try to include table of contents and presentations, along with numerous links, to make our guides easy to navigate.</w:t>
+        <w:t xml:space="preserve">As you may have noted, the list of topics was already included a first time below the title: we generally try to include a table of contents and summary, along with numerous links, to make our guides easy to navigate.</w:t>
       </w:r>
     </w:p>
     <w:p>
@@ -200,7 +200,7 @@
         <w:t xml:space="preserve"> </w:t>
       </w:r>
       <w:r>
-        <w:t xml:space="preserve">(formerly D2L), on the CSCI 1301’s page, under assessments, then surveys. This brief series of questions are</w:t>
+        <w:t xml:space="preserve">(formerly D2L), on the CSCI 1301 page, under Assessments, then Surveys. This brief series of questions are</w:t>
       </w:r>
       <w:r>
         <w:t xml:space="preserve"> </w:t>
@@ -381,7 +381,7 @@
         <w:t xml:space="preserve"> </w:t>
       </w:r>
       <w:r>
-        <w:t xml:space="preserve">(for editing, typically. docx included for Microsoft Word compatibility). Along with</w:t>
+        <w:t xml:space="preserve">(for editing, typically; docx included for Microsoft Word compatibility). Along with</w:t>
       </w:r>
       <w:r>
         <w:t xml:space="preserve"> </w:t>
@@ -529,7 +529,7 @@
         <w:t xml:space="preserve"> </w:t>
       </w:r>
       <w:r>
-        <w:t xml:space="preserve">We want this reading to be pro-active, so we will include questions and actions like the ones below every now and then to help you being engaged in the material.</w:t>
+        <w:t xml:space="preserve">We want this reading to be pro-active, so we will include questions and actions like the ones below every now and then to help you be engaged with the material.</w:t>
       </w:r>
     </w:p>
     <w:p>
@@ -570,7 +570,7 @@
         <w:t xml:space="preserve">md</w:t>
       </w:r>
       <w:r>
-        <w:t xml:space="preserve">), that’s five: can you make sure you know them all and know their purposes? Looking them up</w:t>
+        <w:t xml:space="preserve">), that’s six: can you make sure you know them all and know their purposes? Looking them up</w:t>
       </w:r>
       <w:r>
         <w:t xml:space="preserve"> </w:t>
@@ -628,7 +628,7 @@
           <w:rPr>
             <w:rStyle w:val="Hyperlink"/>
           </w:rPr>
-          <w:t xml:space="preserve">on the footer</w:t>
+          <w:t xml:space="preserve">in the footer</w:t>
         </w:r>
       </w:hyperlink>
       <w:r>
@@ -782,7 +782,7 @@
         <w:t xml:space="preserve"> </w:t>
       </w:r>
       <w:r>
-        <w:t xml:space="preserve">links on the footer: the first one will give you access to the</w:t>
+        <w:t xml:space="preserve">links in the footer: the first one will give you access to the</w:t>
       </w:r>
       <w:r>
         <w:t xml:space="preserve"> </w:t>
@@ -800,13 +800,13 @@
         <w:t xml:space="preserve"> </w:t>
       </w:r>
       <w:r>
-        <w:t xml:space="preserve">we are using to construct all of those resources, and the second contains information about the authors, copyrights and tools used to construct this website.</w:t>
-      </w:r>
-      <w:r>
-        <w:t xml:space="preserve"> </w:t>
-      </w:r>
-      <w:r>
-        <w:t xml:space="preserve">Even if you do not need to understand the source code and details of the implementation of those resources (that uses, as you may have guessed … markdown!), being curious about them may be extremely useful for the sake of learning, if you want to become an Undergraduate Course Assistant (UCA), are interested in contributing to open-source project, or simply wonder how the magic is done!</w:t>
+        <w:t xml:space="preserve">we are using to construct all of these resources, and the second contains information about the authors, copyrights and tools used to construct this website.</w:t>
+      </w:r>
+      <w:r>
+        <w:t xml:space="preserve"> </w:t>
+      </w:r>
+      <w:r>
+        <w:t xml:space="preserve">Even if you do not need to understand the source code and details of the implementation of these resources (which uses, as you may have guessed … markdown!), being curious about them may be extremely useful for the sake of learning, if you want to become an Undergraduate Course Assistant (UCA), are interested in contributing to open-source project, or simply wonder how the magic is done!</w:t>
       </w:r>
     </w:p>
     <w:bookmarkEnd w:id="35"/>
@@ -844,7 +844,10 @@
         </w:r>
       </w:hyperlink>
       <w:r>
-        <w:t xml:space="preserve">, that contain information you may be interested in fairly early in the semester (like…today!).</w:t>
+        <w:t xml:space="preserve"> </w:t>
+      </w:r>
+      <w:r>
+        <w:t xml:space="preserve">that contain information you may be interested in fairly early in the semester (like…today!).</w:t>
       </w:r>
       <w:r>
         <w:t xml:space="preserve"> </w:t>
@@ -867,23 +870,27 @@
         <w:t xml:space="preserve"> </w:t>
       </w:r>
       <w:r>
-        <w:t xml:space="preserve">page should probably be one of the first document you should read: it explains in details how to set-up your computer to be able to execute, compile and study the code we will be discussing in class and lab, and how to access and use the computer labs.</w:t>
-      </w:r>
-    </w:p>
-    <w:p>
-      <w:pPr>
-        <w:pStyle w:val="DefinitionTerm"/>
+        <w:t xml:space="preserve">page should probably be one of the first documents you read: it explains in detail how to set-up your computer to be able to execute, compile and study the code we will be discussing in class and lab, and how to access and use the computer labs.</w:t>
+      </w:r>
+    </w:p>
+    <w:p>
+      <w:pPr>
+        <w:pStyle w:val="BodyText"/>
       </w:pPr>
       <w:r>
         <w:t xml:space="preserve">Action:</w:t>
       </w:r>
-    </w:p>
-    <w:p>
-      <w:pPr>
-        <w:pStyle w:val="Definition"/>
-      </w:pPr>
-      <w:r>
-        <w:t xml:space="preserve">Reading instructions is not always easy. You should try to always to understand what is crucial, what is important, and what is optional.</w:t>
+      <w:r>
+        <w:t xml:space="preserve"> </w:t>
+      </w:r>
+      <w:r>
+        <w:t xml:space="preserve">~</w:t>
+      </w:r>
+      <w:r>
+        <w:t xml:space="preserve"> </w:t>
+      </w:r>
+      <w:r>
+        <w:t xml:space="preserve">Reading instructions is not always easy. You should try to always understand what is crucial, what is important, and what is optional.</w:t>
       </w:r>
       <w:r>
         <w:t xml:space="preserve"> </w:t>
@@ -894,52 +901,349 @@
     </w:p>
     <w:p>
       <w:pPr>
-        <w:pStyle w:val="BlockText"/>
-      </w:pPr>
-      <w:r>
-        <w:t xml:space="preserve">Go read</w:t>
-      </w:r>
-      <w:r>
-        <w:t xml:space="preserve"> </w:t>
-      </w:r>
-      <w:hyperlink r:id="rId36">
-        <w:r>
-          <w:rPr>
-            <w:rStyle w:val="Hyperlink"/>
-          </w:rPr>
-          <w:t xml:space="preserve">Installing Software</w:t>
-        </w:r>
-      </w:hyperlink>
-      <w:r>
-        <w:t xml:space="preserve"> </w:t>
-      </w:r>
-      <w:r>
-        <w:t xml:space="preserve">as soon as possible, you want to be ready for next lab!</w:t>
-      </w:r>
-    </w:p>
-    <w:p>
-      <w:pPr>
-        <w:pStyle w:val="Definition"/>
-      </w:pPr>
-      <w:r>
-        <w:t xml:space="preserve">This is particularly true for labs asking for you to set things up: there is little to gain in postponing that step, and if you are facing difficulties, it is better</w:t>
-      </w:r>
-      <w:r>
-        <w:t xml:space="preserve"> </w:t>
-      </w:r>
-      <w:hyperlink w:anchor="how-to-get-help-1">
-        <w:r>
-          <w:rPr>
-            <w:rStyle w:val="Hyperlink"/>
-          </w:rPr>
-          <w:t xml:space="preserve">to ask</w:t>
-        </w:r>
-      </w:hyperlink>
-      <w:r>
-        <w:t xml:space="preserve"> </w:t>
-      </w:r>
-      <w:r>
-        <w:t xml:space="preserve">earlier rather than later!</w:t>
+        <w:pStyle w:val="SourceCode"/>
+      </w:pPr>
+      <w:r>
+        <w:rPr>
+          <w:rStyle w:val="OperatorTok"/>
+        </w:rPr>
+        <w:t xml:space="preserve">&gt;</w:t>
+      </w:r>
+      <w:r>
+        <w:rPr>
+          <w:rStyle w:val="NormalTok"/>
+        </w:rPr>
+        <w:t xml:space="preserve"> Go read </w:t>
+      </w:r>
+      <w:r>
+        <w:rPr>
+          <w:rStyle w:val="OperatorTok"/>
+        </w:rPr>
+        <w:t xml:space="preserve">[</w:t>
+      </w:r>
+      <w:r>
+        <w:rPr>
+          <w:rStyle w:val="NormalTok"/>
+        </w:rPr>
+        <w:t xml:space="preserve">Installing Software</w:t>
+      </w:r>
+      <w:r>
+        <w:rPr>
+          <w:rStyle w:val="OperatorTok"/>
+        </w:rPr>
+        <w:t xml:space="preserve">](../../</w:t>
+      </w:r>
+      <w:r>
+        <w:rPr>
+          <w:rStyle w:val="NormalTok"/>
+        </w:rPr>
+        <w:t xml:space="preserve">software_install</w:t>
+      </w:r>
+      <w:r>
+        <w:rPr>
+          <w:rStyle w:val="OperatorTok"/>
+        </w:rPr>
+        <w:t xml:space="preserve">.</w:t>
+      </w:r>
+      <w:r>
+        <w:rPr>
+          <w:rStyle w:val="FunctionTok"/>
+        </w:rPr>
+        <w:t xml:space="preserve">html</w:t>
+      </w:r>
+      <w:r>
+        <w:rPr>
+          <w:rStyle w:val="OperatorTok"/>
+        </w:rPr>
+        <w:t xml:space="preserve">)</w:t>
+      </w:r>
+      <w:r>
+        <w:rPr>
+          <w:rStyle w:val="NormalTok"/>
+        </w:rPr>
+        <w:t xml:space="preserve"> </w:t>
+      </w:r>
+      <w:r>
+        <w:rPr>
+          <w:rStyle w:val="KeywordTok"/>
+        </w:rPr>
+        <w:t xml:space="preserve">as</w:t>
+      </w:r>
+      <w:r>
+        <w:rPr>
+          <w:rStyle w:val="NormalTok"/>
+        </w:rPr>
+        <w:t xml:space="preserve"> soon </w:t>
+      </w:r>
+      <w:r>
+        <w:rPr>
+          <w:rStyle w:val="KeywordTok"/>
+        </w:rPr>
+        <w:t xml:space="preserve">as</w:t>
+      </w:r>
+      <w:r>
+        <w:rPr>
+          <w:rStyle w:val="NormalTok"/>
+        </w:rPr>
+        <w:t xml:space="preserve"> possible</w:t>
+      </w:r>
+      <w:r>
+        <w:rPr>
+          <w:rStyle w:val="OperatorTok"/>
+        </w:rPr>
+        <w:t xml:space="preserve">,</w:t>
+      </w:r>
+      <w:r>
+        <w:rPr>
+          <w:rStyle w:val="NormalTok"/>
+        </w:rPr>
+        <w:t xml:space="preserve"> you want to be ready </w:t>
+      </w:r>
+      <w:r>
+        <w:rPr>
+          <w:rStyle w:val="KeywordTok"/>
+        </w:rPr>
+        <w:t xml:space="preserve">for</w:t>
+      </w:r>
+      <w:r>
+        <w:rPr>
+          <w:rStyle w:val="NormalTok"/>
+        </w:rPr>
+        <w:t xml:space="preserve"> the next lab</w:t>
+      </w:r>
+      <w:r>
+        <w:rPr>
+          <w:rStyle w:val="OperatorTok"/>
+        </w:rPr>
+        <w:t xml:space="preserve">!</w:t>
+      </w:r>
+      <w:r>
+        <w:br/>
+      </w:r>
+      <w:r>
+        <w:br/>
+      </w:r>
+      <w:r>
+        <w:rPr>
+          <w:rStyle w:val="NormalTok"/>
+        </w:rPr>
+        <w:t xml:space="preserve">This </w:t>
+      </w:r>
+      <w:r>
+        <w:rPr>
+          <w:rStyle w:val="KeywordTok"/>
+        </w:rPr>
+        <w:t xml:space="preserve">is</w:t>
+      </w:r>
+      <w:r>
+        <w:rPr>
+          <w:rStyle w:val="NormalTok"/>
+        </w:rPr>
+        <w:t xml:space="preserve"> particularly </w:t>
+      </w:r>
+      <w:r>
+        <w:rPr>
+          <w:rStyle w:val="KeywordTok"/>
+        </w:rPr>
+        <w:t xml:space="preserve">true</w:t>
+      </w:r>
+      <w:r>
+        <w:rPr>
+          <w:rStyle w:val="NormalTok"/>
+        </w:rPr>
+        <w:t xml:space="preserve"> </w:t>
+      </w:r>
+      <w:r>
+        <w:rPr>
+          <w:rStyle w:val="KeywordTok"/>
+        </w:rPr>
+        <w:t xml:space="preserve">for</w:t>
+      </w:r>
+      <w:r>
+        <w:rPr>
+          <w:rStyle w:val="NormalTok"/>
+        </w:rPr>
+        <w:t xml:space="preserve"> labs asking </w:t>
+      </w:r>
+      <w:r>
+        <w:rPr>
+          <w:rStyle w:val="KeywordTok"/>
+        </w:rPr>
+        <w:t xml:space="preserve">for</w:t>
+      </w:r>
+      <w:r>
+        <w:rPr>
+          <w:rStyle w:val="NormalTok"/>
+        </w:rPr>
+        <w:t xml:space="preserve"> you to set things up</w:t>
+      </w:r>
+      <w:r>
+        <w:rPr>
+          <w:rStyle w:val="OperatorTok"/>
+        </w:rPr>
+        <w:t xml:space="preserve">:</w:t>
+      </w:r>
+      <w:r>
+        <w:rPr>
+          <w:rStyle w:val="NormalTok"/>
+        </w:rPr>
+        <w:t xml:space="preserve"> there </w:t>
+      </w:r>
+      <w:r>
+        <w:rPr>
+          <w:rStyle w:val="KeywordTok"/>
+        </w:rPr>
+        <w:t xml:space="preserve">is</w:t>
+      </w:r>
+      <w:r>
+        <w:rPr>
+          <w:rStyle w:val="NormalTok"/>
+        </w:rPr>
+        <w:t xml:space="preserve"> little to gain </w:t>
+      </w:r>
+      <w:r>
+        <w:rPr>
+          <w:rStyle w:val="KeywordTok"/>
+        </w:rPr>
+        <w:t xml:space="preserve">in</w:t>
+      </w:r>
+      <w:r>
+        <w:rPr>
+          <w:rStyle w:val="NormalTok"/>
+        </w:rPr>
+        <w:t xml:space="preserve"> postponing that step</w:t>
+      </w:r>
+      <w:r>
+        <w:rPr>
+          <w:rStyle w:val="OperatorTok"/>
+        </w:rPr>
+        <w:t xml:space="preserve">,</w:t>
+      </w:r>
+      <w:r>
+        <w:rPr>
+          <w:rStyle w:val="NormalTok"/>
+        </w:rPr>
+        <w:t xml:space="preserve"> and </w:t>
+      </w:r>
+      <w:r>
+        <w:rPr>
+          <w:rStyle w:val="KeywordTok"/>
+        </w:rPr>
+        <w:t xml:space="preserve">if</w:t>
+      </w:r>
+      <w:r>
+        <w:rPr>
+          <w:rStyle w:val="NormalTok"/>
+        </w:rPr>
+        <w:t xml:space="preserve"> you are facing difficulties</w:t>
+      </w:r>
+      <w:r>
+        <w:rPr>
+          <w:rStyle w:val="OperatorTok"/>
+        </w:rPr>
+        <w:t xml:space="preserve">,</w:t>
+      </w:r>
+      <w:r>
+        <w:rPr>
+          <w:rStyle w:val="NormalTok"/>
+        </w:rPr>
+        <w:t xml:space="preserve"> it </w:t>
+      </w:r>
+      <w:r>
+        <w:rPr>
+          <w:rStyle w:val="KeywordTok"/>
+        </w:rPr>
+        <w:t xml:space="preserve">is</w:t>
+      </w:r>
+      <w:r>
+        <w:rPr>
+          <w:rStyle w:val="NormalTok"/>
+        </w:rPr>
+        <w:t xml:space="preserve"> better </w:t>
+      </w:r>
+      <w:r>
+        <w:rPr>
+          <w:rStyle w:val="OperatorTok"/>
+        </w:rPr>
+        <w:t xml:space="preserve">[</w:t>
+      </w:r>
+      <w:r>
+        <w:rPr>
+          <w:rStyle w:val="NormalTok"/>
+        </w:rPr>
+        <w:t xml:space="preserve">to ask</w:t>
+      </w:r>
+      <w:r>
+        <w:rPr>
+          <w:rStyle w:val="OperatorTok"/>
+        </w:rPr>
+        <w:t xml:space="preserve">](</w:t>
+      </w:r>
+      <w:r>
+        <w:rPr>
+          <w:rStyle w:val="NormalTok"/>
+        </w:rPr>
+        <w:t xml:space="preserve">#how</w:t>
+      </w:r>
+      <w:r>
+        <w:rPr>
+          <w:rStyle w:val="OperatorTok"/>
+        </w:rPr>
+        <w:t xml:space="preserve">-</w:t>
+      </w:r>
+      <w:r>
+        <w:rPr>
+          <w:rStyle w:val="NormalTok"/>
+        </w:rPr>
+        <w:t xml:space="preserve">to</w:t>
+      </w:r>
+      <w:r>
+        <w:rPr>
+          <w:rStyle w:val="OperatorTok"/>
+        </w:rPr>
+        <w:t xml:space="preserve">-</w:t>
+      </w:r>
+      <w:r>
+        <w:rPr>
+          <w:rStyle w:val="NormalTok"/>
+        </w:rPr>
+        <w:t xml:space="preserve">get</w:t>
+      </w:r>
+      <w:r>
+        <w:rPr>
+          <w:rStyle w:val="OperatorTok"/>
+        </w:rPr>
+        <w:t xml:space="preserve">-</w:t>
+      </w:r>
+      <w:r>
+        <w:rPr>
+          <w:rStyle w:val="NormalTok"/>
+        </w:rPr>
+        <w:t xml:space="preserve">help</w:t>
+      </w:r>
+      <w:r>
+        <w:rPr>
+          <w:rStyle w:val="DecValTok"/>
+        </w:rPr>
+        <w:t xml:space="preserve">-1</w:t>
+      </w:r>
+      <w:r>
+        <w:rPr>
+          <w:rStyle w:val="OperatorTok"/>
+        </w:rPr>
+        <w:t xml:space="preserve">)</w:t>
+      </w:r>
+      <w:r>
+        <w:rPr>
+          <w:rStyle w:val="NormalTok"/>
+        </w:rPr>
+        <w:t xml:space="preserve"> earlier rather than later</w:t>
+      </w:r>
+      <w:r>
+        <w:rPr>
+          <w:rStyle w:val="OperatorTok"/>
+        </w:rPr>
+        <w:t xml:space="preserve">!</w:t>
       </w:r>
     </w:p>
     <w:p>
@@ -947,13 +1251,13 @@
         <w:pStyle w:val="FirstParagraph"/>
       </w:pPr>
       <w:r>
-        <w:t xml:space="preserve">Some of the resources on this website are still in the flux: the instructors are working hard to construct the material from scratch, and we are sorry if at times you feel that you are going through dry runs.</w:t>
-      </w:r>
-      <w:r>
-        <w:t xml:space="preserve"> </w:t>
-      </w:r>
-      <w:r>
-        <w:t xml:space="preserve">On the flip side, remember that you did not have to buy a textbook, and that those resources will be tailored for your use and course of study here at Augusta University: among many other specificities, like using C#, we are making sure that security and other cyber-related issues are regularly discussed!</w:t>
+        <w:t xml:space="preserve">Some of the resources on this website are still in flux: the instructors are working hard to construct the material from scratch, and we are sorry if at times you feel that you are going through dry runs.</w:t>
+      </w:r>
+      <w:r>
+        <w:t xml:space="preserve"> </w:t>
+      </w:r>
+      <w:r>
+        <w:t xml:space="preserve">On the flip side, remember that you did not have to buy a textbook, and that these resources will be tailored for your use and course of study here at Augusta University: among many other specificities, like using C#, we are making sure that security and other cyber-related issues are regularly discussed!</w:t>
       </w:r>
     </w:p>
     <w:p>
@@ -990,7 +1294,7 @@
         <w:t xml:space="preserve"> </w:t>
       </w:r>
       <w:r>
-        <w:t xml:space="preserve">Our resources are supported by Affordable Learning Georgia, who strives to share good, accessible and free (as in</w:t>
+        <w:t xml:space="preserve">Our resources are supported by Affordable Learning Georgia, which strives to share good, accessible and free (as in</w:t>
       </w:r>
       <w:r>
         <w:t xml:space="preserve"> </w:t>
@@ -1033,7 +1337,7 @@
         <w:t xml:space="preserve">”</w:t>
       </w:r>
       <w:r>
-        <w:t xml:space="preserve">) Open Educational Ressources (OER) to students in Georgia:</w:t>
+        <w:t xml:space="preserve">) Open Educational Resources (OER) to students in Georgia:</w:t>
       </w:r>
       <w:r>
         <w:t xml:space="preserve"> </w:t>
@@ -1189,7 +1493,7 @@
         <w:t xml:space="preserve">”</w:t>
       </w:r>
       <w:r>
-        <w:t xml:space="preserve">) or like speech? Are the resources presented here free as in coffee, as in speech, or both? And what about your computer’s operating system? Your media player? Try to look the licences of some of the software you use on a daily basis, you may realize that some important software are actually open source, and hosts their code on e.g. github!</w:t>
+        <w:t xml:space="preserve">) or like speech? Are the resources presented here free as in coffee, as in speech, or both? And what about your computer’s operating system? Your media player? Try to look at the licenses of some of the software you use on a daily basis. You may realize that some important software products are actually open source, and host their code on e.g. github!</w:t>
       </w:r>
     </w:p>
     <w:bookmarkEnd w:id="40"/>
@@ -1207,7 +1511,7 @@
         <w:pStyle w:val="FirstParagraph"/>
       </w:pPr>
       <w:r>
-        <w:t xml:space="preserve">This may be the most important aspect of this lab: understanding when you get help, and how to obtain it, is critical in succeeding in your studies (be it in this class or other classes alike!).</w:t>
+        <w:t xml:space="preserve">This may be the most important aspect of this lab: understanding when to get help, and how to obtain it, is critical in succeeding in your studies (be it in this class or other classes!).</w:t>
       </w:r>
       <w:r>
         <w:t xml:space="preserve"> </w:t>
@@ -1383,7 +1687,7 @@
         <w:t xml:space="preserve">”</w:t>
       </w:r>
       <w:r>
-        <w:t xml:space="preserve">) can help you–and your instructor!–accommodate this class.</w:t>
+        <w:t xml:space="preserve">) can help you–and your instructor!–ensure you have the right accommodations for this class.</w:t>
       </w:r>
     </w:p>
     <w:p>
@@ -1485,7 +1789,7 @@
         <w:t xml:space="preserve"> </w:t>
       </w:r>
       <w:r>
-        <w:t xml:space="preserve">correspondent Sienna Sewell, whose contact can be found</w:t>
+        <w:t xml:space="preserve">correspondent Sienna Sewell, whose contact information can be found</w:t>
       </w:r>
       <w:r>
         <w:t xml:space="preserve"> </w:t>
@@ -1562,7 +1866,7 @@
         <w:pStyle w:val="BodyText"/>
       </w:pPr>
       <w:r>
-        <w:t xml:space="preserve">Secondly, if your class have an Undergraduate Course Assistant (UCA), this may be the right person to ask all kind of questions: they went through CSCI 1301 and have been selected based on their capacities, grades, interest and skills, so they will be able at the same time to relate to your struggle and describe the program better than anyone else!</w:t>
+        <w:t xml:space="preserve">Secondly, if your class has an Undergraduate Course Assistant (UCA), this may be the right person to ask all kind of questions: they went through CSCI 1301 and have been selected based on their capacities, grades, interest and skills, so they will be able at the same time to relate to your struggle and describe the program better than anyone else!</w:t>
       </w:r>
     </w:p>
     <w:p>
@@ -1580,7 +1884,7 @@
           <w:iCs/>
           <w:i/>
         </w:rPr>
-        <w:t xml:space="preserve">all the instructions of CSCI 1301</w:t>
+        <w:t xml:space="preserve">all the instructors of CSCI 1301</w:t>
       </w:r>
       <w:r>
         <w:t xml:space="preserve"> </w:t>
@@ -1876,7 +2180,7 @@
         <w:pStyle w:val="Compact"/>
       </w:pPr>
       <w:r>
-        <w:t xml:space="preserve">Go over the instructions,</w:t>
+        <w:t xml:space="preserve">Go over the instructions, and</w:t>
       </w:r>
       <w:r>
         <w:t xml:space="preserve"> </w:t>
@@ -1917,7 +2221,7 @@
         <w:pStyle w:val="Compact"/>
       </w:pPr>
       <w:r>
-        <w:t xml:space="preserve">If you are still facing difficulties, be detailed and clear about what you think went wrong: if the question is related to computers, specify which operating system, what you have tried, the exact nature of the error message, etc. Screenshot are not always the right way to convey your question: try to be descriptive, and explain what you tried. If you want to refer to a particular lab or lecture, open the corresponding page, look for the closest title, hover over it, and you should see a</w:t>
+        <w:t xml:space="preserve">If you are still facing difficulties, be detailed and clear about what you think went wrong: if the question is related to computers, specify which operating system, what you have tried, the exact nature of the error message, etc. Screenshots are not always the right way to convey your question: try to be descriptive, and explain what you tried. If you want to refer to a particular lab or lecture, open the corresponding page, look for the closest title, hover over it, and you should see a</w:t>
       </w:r>
       <w:r>
         <w:t xml:space="preserve"> </w:t>
@@ -1989,7 +2293,7 @@
         <w:t xml:space="preserve">everyone knows better than you</w:t>
       </w:r>
       <w:r>
-        <w:t xml:space="preserve">: many students struggle in this class at time, and you could actually make them all a favor by asking your instructor to go over a particular dimension that they may have overlooked or explained poorly!</w:t>
+        <w:t xml:space="preserve">: many students struggle in this class at times, and you could actually do them all a favor by asking your instructor to go over a particular dimension that they may have overlooked or explained poorly!</w:t>
       </w:r>
     </w:p>
     <w:p>
@@ -2096,7 +2400,7 @@
         <w:t xml:space="preserve"> </w:t>
       </w:r>
       <w:r>
-        <w:t xml:space="preserve">Even this sentence will be displayed, even if it makes fewer sense to discuss the links on the footer of a</w:t>
+        <w:t xml:space="preserve">Even this sentence will be displayed, even if it makes no sense to discuss the links in the footer of a</w:t>
       </w:r>
       <w:r>
         <w:t xml:space="preserve"> </w:t>
@@ -2111,7 +2415,7 @@
         <w:t xml:space="preserve"> </w:t>
       </w:r>
       <w:r>
-        <w:t xml:space="preserve">file, as there is none!</w:t>
+        <w:t xml:space="preserve">file, which doesn’t have them!</w:t>
       </w:r>
     </w:p>
   </w:footnote>

</xml_diff>

<commit_message>
Deploying to gh-pages from @ csci-1301/csci-1301.github.io@45717b6c4329204d2e8b69f8eab8b50b745d0a54 🚀
</commit_message>
<xml_diff>
--- a/labs/Introduction/index.docx
+++ b/labs/Introduction/index.docx
@@ -58,7 +58,7 @@
         <w:pStyle w:val="Date"/>
       </w:pPr>
       <w:r>
-        <w:t xml:space="preserve">August  10, 2021 (07:52:22 PM)</w:t>
+        <w:t xml:space="preserve">August  10, 2021 (08:41:22 PM)</w:t>
       </w:r>
     </w:p>
     <w:sdt>
@@ -875,380 +875,79 @@
     </w:p>
     <w:p>
       <w:pPr>
+        <w:pStyle w:val="DefinitionTerm"/>
+      </w:pPr>
+      <w:r>
+        <w:t xml:space="preserve">Action:</w:t>
+      </w:r>
+    </w:p>
+    <w:p>
+      <w:pPr>
+        <w:pStyle w:val="Definition"/>
+      </w:pPr>
+      <w:r>
+        <w:t xml:space="preserve">Reading instructions is not always easy. You should try to always understand what is crucial, what is important, and what is optional.</w:t>
+      </w:r>
+      <w:r>
+        <w:t xml:space="preserve"> </w:t>
+      </w:r>
+      <w:r>
+        <w:t xml:space="preserve">Although you may have overlooked that subtlety, the previous paragraph actually meant</w:t>
+      </w:r>
+    </w:p>
+    <w:p>
+      <w:pPr>
+        <w:pStyle w:val="BlockText"/>
+      </w:pPr>
+      <w:r>
+        <w:t xml:space="preserve">Go read</w:t>
+      </w:r>
+      <w:r>
+        <w:t xml:space="preserve"> </w:t>
+      </w:r>
+      <w:hyperlink r:id="rId36">
+        <w:r>
+          <w:rPr>
+            <w:rStyle w:val="Hyperlink"/>
+          </w:rPr>
+          <w:t xml:space="preserve">Installing Software</w:t>
+        </w:r>
+      </w:hyperlink>
+      <w:r>
+        <w:t xml:space="preserve"> </w:t>
+      </w:r>
+      <w:r>
+        <w:t xml:space="preserve">as soon as possible, you want to be ready for the next lab!</w:t>
+      </w:r>
+    </w:p>
+    <w:p>
+      <w:pPr>
+        <w:pStyle w:val="FirstParagraph"/>
+      </w:pPr>
+      <w:r>
+        <w:t xml:space="preserve">This is particularly true for labs asking for you to set things up: there is little to gain in postponing that step, and if you are facing difficulties, it is better</w:t>
+      </w:r>
+      <w:r>
+        <w:t xml:space="preserve"> </w:t>
+      </w:r>
+      <w:hyperlink w:anchor="how-to-get-help-1">
+        <w:r>
+          <w:rPr>
+            <w:rStyle w:val="Hyperlink"/>
+          </w:rPr>
+          <w:t xml:space="preserve">to ask</w:t>
+        </w:r>
+      </w:hyperlink>
+      <w:r>
+        <w:t xml:space="preserve"> </w:t>
+      </w:r>
+      <w:r>
+        <w:t xml:space="preserve">earlier rather than later!</w:t>
+      </w:r>
+    </w:p>
+    <w:p>
+      <w:pPr>
         <w:pStyle w:val="BodyText"/>
-      </w:pPr>
-      <w:r>
-        <w:t xml:space="preserve">Action:</w:t>
-      </w:r>
-      <w:r>
-        <w:t xml:space="preserve"> </w:t>
-      </w:r>
-      <w:r>
-        <w:t xml:space="preserve">~</w:t>
-      </w:r>
-      <w:r>
-        <w:t xml:space="preserve"> </w:t>
-      </w:r>
-      <w:r>
-        <w:t xml:space="preserve">Reading instructions is not always easy. You should try to always understand what is crucial, what is important, and what is optional.</w:t>
-      </w:r>
-      <w:r>
-        <w:t xml:space="preserve"> </w:t>
-      </w:r>
-      <w:r>
-        <w:t xml:space="preserve">Although you may have overlooked that subtlety, the previous paragraph actually meant</w:t>
-      </w:r>
-    </w:p>
-    <w:p>
-      <w:pPr>
-        <w:pStyle w:val="SourceCode"/>
-      </w:pPr>
-      <w:r>
-        <w:rPr>
-          <w:rStyle w:val="OperatorTok"/>
-        </w:rPr>
-        <w:t xml:space="preserve">&gt;</w:t>
-      </w:r>
-      <w:r>
-        <w:rPr>
-          <w:rStyle w:val="NormalTok"/>
-        </w:rPr>
-        <w:t xml:space="preserve"> Go read </w:t>
-      </w:r>
-      <w:r>
-        <w:rPr>
-          <w:rStyle w:val="OperatorTok"/>
-        </w:rPr>
-        <w:t xml:space="preserve">[</w:t>
-      </w:r>
-      <w:r>
-        <w:rPr>
-          <w:rStyle w:val="NormalTok"/>
-        </w:rPr>
-        <w:t xml:space="preserve">Installing Software</w:t>
-      </w:r>
-      <w:r>
-        <w:rPr>
-          <w:rStyle w:val="OperatorTok"/>
-        </w:rPr>
-        <w:t xml:space="preserve">](../../</w:t>
-      </w:r>
-      <w:r>
-        <w:rPr>
-          <w:rStyle w:val="NormalTok"/>
-        </w:rPr>
-        <w:t xml:space="preserve">software_install</w:t>
-      </w:r>
-      <w:r>
-        <w:rPr>
-          <w:rStyle w:val="OperatorTok"/>
-        </w:rPr>
-        <w:t xml:space="preserve">.</w:t>
-      </w:r>
-      <w:r>
-        <w:rPr>
-          <w:rStyle w:val="FunctionTok"/>
-        </w:rPr>
-        <w:t xml:space="preserve">html</w:t>
-      </w:r>
-      <w:r>
-        <w:rPr>
-          <w:rStyle w:val="OperatorTok"/>
-        </w:rPr>
-        <w:t xml:space="preserve">)</w:t>
-      </w:r>
-      <w:r>
-        <w:rPr>
-          <w:rStyle w:val="NormalTok"/>
-        </w:rPr>
-        <w:t xml:space="preserve"> </w:t>
-      </w:r>
-      <w:r>
-        <w:rPr>
-          <w:rStyle w:val="KeywordTok"/>
-        </w:rPr>
-        <w:t xml:space="preserve">as</w:t>
-      </w:r>
-      <w:r>
-        <w:rPr>
-          <w:rStyle w:val="NormalTok"/>
-        </w:rPr>
-        <w:t xml:space="preserve"> soon </w:t>
-      </w:r>
-      <w:r>
-        <w:rPr>
-          <w:rStyle w:val="KeywordTok"/>
-        </w:rPr>
-        <w:t xml:space="preserve">as</w:t>
-      </w:r>
-      <w:r>
-        <w:rPr>
-          <w:rStyle w:val="NormalTok"/>
-        </w:rPr>
-        <w:t xml:space="preserve"> possible</w:t>
-      </w:r>
-      <w:r>
-        <w:rPr>
-          <w:rStyle w:val="OperatorTok"/>
-        </w:rPr>
-        <w:t xml:space="preserve">,</w:t>
-      </w:r>
-      <w:r>
-        <w:rPr>
-          <w:rStyle w:val="NormalTok"/>
-        </w:rPr>
-        <w:t xml:space="preserve"> you want to be ready </w:t>
-      </w:r>
-      <w:r>
-        <w:rPr>
-          <w:rStyle w:val="KeywordTok"/>
-        </w:rPr>
-        <w:t xml:space="preserve">for</w:t>
-      </w:r>
-      <w:r>
-        <w:rPr>
-          <w:rStyle w:val="NormalTok"/>
-        </w:rPr>
-        <w:t xml:space="preserve"> the next lab</w:t>
-      </w:r>
-      <w:r>
-        <w:rPr>
-          <w:rStyle w:val="OperatorTok"/>
-        </w:rPr>
-        <w:t xml:space="preserve">!</w:t>
-      </w:r>
-      <w:r>
-        <w:br/>
-      </w:r>
-      <w:r>
-        <w:br/>
-      </w:r>
-      <w:r>
-        <w:rPr>
-          <w:rStyle w:val="NormalTok"/>
-        </w:rPr>
-        <w:t xml:space="preserve">This </w:t>
-      </w:r>
-      <w:r>
-        <w:rPr>
-          <w:rStyle w:val="KeywordTok"/>
-        </w:rPr>
-        <w:t xml:space="preserve">is</w:t>
-      </w:r>
-      <w:r>
-        <w:rPr>
-          <w:rStyle w:val="NormalTok"/>
-        </w:rPr>
-        <w:t xml:space="preserve"> particularly </w:t>
-      </w:r>
-      <w:r>
-        <w:rPr>
-          <w:rStyle w:val="KeywordTok"/>
-        </w:rPr>
-        <w:t xml:space="preserve">true</w:t>
-      </w:r>
-      <w:r>
-        <w:rPr>
-          <w:rStyle w:val="NormalTok"/>
-        </w:rPr>
-        <w:t xml:space="preserve"> </w:t>
-      </w:r>
-      <w:r>
-        <w:rPr>
-          <w:rStyle w:val="KeywordTok"/>
-        </w:rPr>
-        <w:t xml:space="preserve">for</w:t>
-      </w:r>
-      <w:r>
-        <w:rPr>
-          <w:rStyle w:val="NormalTok"/>
-        </w:rPr>
-        <w:t xml:space="preserve"> labs asking </w:t>
-      </w:r>
-      <w:r>
-        <w:rPr>
-          <w:rStyle w:val="KeywordTok"/>
-        </w:rPr>
-        <w:t xml:space="preserve">for</w:t>
-      </w:r>
-      <w:r>
-        <w:rPr>
-          <w:rStyle w:val="NormalTok"/>
-        </w:rPr>
-        <w:t xml:space="preserve"> you to set things up</w:t>
-      </w:r>
-      <w:r>
-        <w:rPr>
-          <w:rStyle w:val="OperatorTok"/>
-        </w:rPr>
-        <w:t xml:space="preserve">:</w:t>
-      </w:r>
-      <w:r>
-        <w:rPr>
-          <w:rStyle w:val="NormalTok"/>
-        </w:rPr>
-        <w:t xml:space="preserve"> there </w:t>
-      </w:r>
-      <w:r>
-        <w:rPr>
-          <w:rStyle w:val="KeywordTok"/>
-        </w:rPr>
-        <w:t xml:space="preserve">is</w:t>
-      </w:r>
-      <w:r>
-        <w:rPr>
-          <w:rStyle w:val="NormalTok"/>
-        </w:rPr>
-        <w:t xml:space="preserve"> little to gain </w:t>
-      </w:r>
-      <w:r>
-        <w:rPr>
-          <w:rStyle w:val="KeywordTok"/>
-        </w:rPr>
-        <w:t xml:space="preserve">in</w:t>
-      </w:r>
-      <w:r>
-        <w:rPr>
-          <w:rStyle w:val="NormalTok"/>
-        </w:rPr>
-        <w:t xml:space="preserve"> postponing that step</w:t>
-      </w:r>
-      <w:r>
-        <w:rPr>
-          <w:rStyle w:val="OperatorTok"/>
-        </w:rPr>
-        <w:t xml:space="preserve">,</w:t>
-      </w:r>
-      <w:r>
-        <w:rPr>
-          <w:rStyle w:val="NormalTok"/>
-        </w:rPr>
-        <w:t xml:space="preserve"> and </w:t>
-      </w:r>
-      <w:r>
-        <w:rPr>
-          <w:rStyle w:val="KeywordTok"/>
-        </w:rPr>
-        <w:t xml:space="preserve">if</w:t>
-      </w:r>
-      <w:r>
-        <w:rPr>
-          <w:rStyle w:val="NormalTok"/>
-        </w:rPr>
-        <w:t xml:space="preserve"> you are facing difficulties</w:t>
-      </w:r>
-      <w:r>
-        <w:rPr>
-          <w:rStyle w:val="OperatorTok"/>
-        </w:rPr>
-        <w:t xml:space="preserve">,</w:t>
-      </w:r>
-      <w:r>
-        <w:rPr>
-          <w:rStyle w:val="NormalTok"/>
-        </w:rPr>
-        <w:t xml:space="preserve"> it </w:t>
-      </w:r>
-      <w:r>
-        <w:rPr>
-          <w:rStyle w:val="KeywordTok"/>
-        </w:rPr>
-        <w:t xml:space="preserve">is</w:t>
-      </w:r>
-      <w:r>
-        <w:rPr>
-          <w:rStyle w:val="NormalTok"/>
-        </w:rPr>
-        <w:t xml:space="preserve"> better </w:t>
-      </w:r>
-      <w:r>
-        <w:rPr>
-          <w:rStyle w:val="OperatorTok"/>
-        </w:rPr>
-        <w:t xml:space="preserve">[</w:t>
-      </w:r>
-      <w:r>
-        <w:rPr>
-          <w:rStyle w:val="NormalTok"/>
-        </w:rPr>
-        <w:t xml:space="preserve">to ask</w:t>
-      </w:r>
-      <w:r>
-        <w:rPr>
-          <w:rStyle w:val="OperatorTok"/>
-        </w:rPr>
-        <w:t xml:space="preserve">](</w:t>
-      </w:r>
-      <w:r>
-        <w:rPr>
-          <w:rStyle w:val="NormalTok"/>
-        </w:rPr>
-        <w:t xml:space="preserve">#how</w:t>
-      </w:r>
-      <w:r>
-        <w:rPr>
-          <w:rStyle w:val="OperatorTok"/>
-        </w:rPr>
-        <w:t xml:space="preserve">-</w:t>
-      </w:r>
-      <w:r>
-        <w:rPr>
-          <w:rStyle w:val="NormalTok"/>
-        </w:rPr>
-        <w:t xml:space="preserve">to</w:t>
-      </w:r>
-      <w:r>
-        <w:rPr>
-          <w:rStyle w:val="OperatorTok"/>
-        </w:rPr>
-        <w:t xml:space="preserve">-</w:t>
-      </w:r>
-      <w:r>
-        <w:rPr>
-          <w:rStyle w:val="NormalTok"/>
-        </w:rPr>
-        <w:t xml:space="preserve">get</w:t>
-      </w:r>
-      <w:r>
-        <w:rPr>
-          <w:rStyle w:val="OperatorTok"/>
-        </w:rPr>
-        <w:t xml:space="preserve">-</w:t>
-      </w:r>
-      <w:r>
-        <w:rPr>
-          <w:rStyle w:val="NormalTok"/>
-        </w:rPr>
-        <w:t xml:space="preserve">help</w:t>
-      </w:r>
-      <w:r>
-        <w:rPr>
-          <w:rStyle w:val="DecValTok"/>
-        </w:rPr>
-        <w:t xml:space="preserve">-1</w:t>
-      </w:r>
-      <w:r>
-        <w:rPr>
-          <w:rStyle w:val="OperatorTok"/>
-        </w:rPr>
-        <w:t xml:space="preserve">)</w:t>
-      </w:r>
-      <w:r>
-        <w:rPr>
-          <w:rStyle w:val="NormalTok"/>
-        </w:rPr>
-        <w:t xml:space="preserve"> earlier rather than later</w:t>
-      </w:r>
-      <w:r>
-        <w:rPr>
-          <w:rStyle w:val="OperatorTok"/>
-        </w:rPr>
-        <w:t xml:space="preserve">!</w:t>
-      </w:r>
-    </w:p>
-    <w:p>
-      <w:pPr>
-        <w:pStyle w:val="FirstParagraph"/>
       </w:pPr>
       <w:r>
         <w:t xml:space="preserve">Some of the resources on this website are still in flux: the instructors are working hard to construct the material from scratch, and we are sorry if at times you feel that you are going through dry runs.</w:t>
@@ -1497,7 +1196,7 @@
       </w:r>
     </w:p>
     <w:bookmarkEnd w:id="40"/>
-    <w:bookmarkStart w:id="64" w:name="how-to-get-help"/>
+    <w:bookmarkStart w:id="63" w:name="how-to-get-help"/>
     <w:p>
       <w:pPr>
         <w:pStyle w:val="Heading1"/>
@@ -2040,7 +1739,7 @@
     </w:p>
     <w:bookmarkEnd w:id="54"/>
     <w:bookmarkEnd w:id="55"/>
-    <w:bookmarkStart w:id="59" w:name="through-the-acm-club"/>
+    <w:bookmarkStart w:id="58" w:name="through-the-acm-club"/>
     <w:p>
       <w:pPr>
         <w:pStyle w:val="Heading2"/>
@@ -2096,35 +1795,9 @@
       <w:r>
         <w:t xml:space="preserve">It provides a platform to network with other students in similar majors; presenting countless opportunities to expand not only the people you know, but also a fantastic place to learn and ask questions.</w:t>
       </w:r>
-      <w:r>
-        <w:t xml:space="preserve"> </w:t>
-      </w:r>
-      <w:r>
-        <w:t xml:space="preserve">Because of Covid-19, they are holding meetings virtually in</w:t>
-      </w:r>
-      <w:r>
-        <w:t xml:space="preserve"> </w:t>
-      </w:r>
-      <w:hyperlink r:id="rId58">
-        <w:r>
-          <w:rPr>
-            <w:rStyle w:val="Hyperlink"/>
-          </w:rPr>
-          <w:t xml:space="preserve">their Discord server</w:t>
-        </w:r>
-      </w:hyperlink>
-      <w:r>
-        <w:t xml:space="preserve">.</w:t>
-      </w:r>
-      <w:r>
-        <w:t xml:space="preserve"> </w:t>
-      </w:r>
-      <w:r>
-        <w:t xml:space="preserve">If you are interested in joining these meetings, or you have any questions about Computer Science or Cyber Security, feel free to join through their link.</w:t>
-      </w:r>
-    </w:p>
-    <w:bookmarkEnd w:id="59"/>
-    <w:bookmarkStart w:id="63" w:name="how-to-ask-a-question"/>
+    </w:p>
+    <w:bookmarkEnd w:id="58"/>
+    <w:bookmarkStart w:id="62" w:name="how-to-ask-a-question"/>
     <w:p>
       <w:pPr>
         <w:pStyle w:val="Heading2"/>
@@ -2185,7 +1858,7 @@
       <w:r>
         <w:t xml:space="preserve"> </w:t>
       </w:r>
-      <w:hyperlink r:id="rId60">
+      <w:hyperlink r:id="rId59">
         <w:r>
           <w:rPr>
             <w:rStyle w:val="Hyperlink"/>
@@ -2244,7 +1917,7 @@
       <w:r>
         <w:t xml:space="preserve"> </w:t>
       </w:r>
-      <w:hyperlink r:id="rId61">
+      <w:hyperlink r:id="rId60">
         <w:r>
           <w:rPr>
             <w:rStyle w:val="Hyperlink"/>
@@ -2314,7 +1987,7 @@
       <w:r>
         <w:t xml:space="preserve"> </w:t>
       </w:r>
-      <w:hyperlink r:id="rId62">
+      <w:hyperlink r:id="rId61">
         <w:r>
           <w:rPr>
             <w:rStyle w:val="Hyperlink"/>
@@ -2358,8 +2031,8 @@
         <w:t xml:space="preserve">of wikihow are free (as in coffee or speech)?</w:t>
       </w:r>
     </w:p>
+    <w:bookmarkEnd w:id="62"/>
     <w:bookmarkEnd w:id="63"/>
-    <w:bookmarkEnd w:id="64"/>
     <w:sectPr/>
   </w:body>
 </w:document>

</xml_diff>